<commit_message>
Update tien do bao cao, con chuong 4
</commit_message>
<xml_diff>
--- a/BaoCaoThucTapChuyenMon.docx
+++ b/BaoCaoThucTapChuyenMon.docx
@@ -8120,6 +8120,7 @@
           <w:rFonts w:ascii="Times New Roman" w:hAnsi="Times New Roman"/>
           <w:szCs w:val="26"/>
         </w:rPr>
+        <w:lastRenderedPageBreak/>
         <w:t xml:space="preserve">Quá </w:t>
       </w:r>
       <w:proofErr w:type="spellStart"/>
@@ -10297,6 +10298,68 @@
           <w:szCs w:val="28"/>
         </w:rPr>
       </w:pPr>
+      <w:r>
+        <w:rPr>
+          <w:noProof/>
+          <w:sz w:val="26"/>
+          <w:szCs w:val="28"/>
+        </w:rPr>
+        <w:drawing>
+          <wp:anchor distT="0" distB="0" distL="114300" distR="114300" simplePos="0" relativeHeight="251670528" behindDoc="0" locked="0" layoutInCell="1" allowOverlap="1" wp14:anchorId="1AC2BD6A" wp14:editId="07E4A54C">
+            <wp:simplePos x="0" y="0"/>
+            <wp:positionH relativeFrom="column">
+              <wp:posOffset>1266825</wp:posOffset>
+            </wp:positionH>
+            <wp:positionV relativeFrom="paragraph">
+              <wp:posOffset>808990</wp:posOffset>
+            </wp:positionV>
+            <wp:extent cx="3429000" cy="1645285"/>
+            <wp:effectExtent l="0" t="0" r="0" b="0"/>
+            <wp:wrapTopAndBottom/>
+            <wp:docPr id="17" name="Picture 17"/>
+            <wp:cNvGraphicFramePr>
+              <a:graphicFrameLocks xmlns:a="http://schemas.openxmlformats.org/drawingml/2006/main" noChangeAspect="1"/>
+            </wp:cNvGraphicFramePr>
+            <a:graphic xmlns:a="http://schemas.openxmlformats.org/drawingml/2006/main">
+              <a:graphicData uri="http://schemas.openxmlformats.org/drawingml/2006/picture">
+                <pic:pic xmlns:pic="http://schemas.openxmlformats.org/drawingml/2006/picture">
+                  <pic:nvPicPr>
+                    <pic:cNvPr id="17" name="nhiphananh.png"/>
+                    <pic:cNvPicPr/>
+                  </pic:nvPicPr>
+                  <pic:blipFill>
+                    <a:blip r:embed="rId11">
+                      <a:extLst>
+                        <a:ext uri="{28A0092B-C50C-407E-A947-70E740481C1C}">
+                          <a14:useLocalDpi xmlns:a14="http://schemas.microsoft.com/office/drawing/2010/main" val="0"/>
+                        </a:ext>
+                      </a:extLst>
+                    </a:blip>
+                    <a:stretch>
+                      <a:fillRect/>
+                    </a:stretch>
+                  </pic:blipFill>
+                  <pic:spPr>
+                    <a:xfrm>
+                      <a:off x="0" y="0"/>
+                      <a:ext cx="3429000" cy="1645285"/>
+                    </a:xfrm>
+                    <a:prstGeom prst="rect">
+                      <a:avLst/>
+                    </a:prstGeom>
+                  </pic:spPr>
+                </pic:pic>
+              </a:graphicData>
+            </a:graphic>
+            <wp14:sizeRelH relativeFrom="margin">
+              <wp14:pctWidth>0</wp14:pctWidth>
+            </wp14:sizeRelH>
+            <wp14:sizeRelV relativeFrom="margin">
+              <wp14:pctHeight>0</wp14:pctHeight>
+            </wp14:sizeRelV>
+          </wp:anchor>
+        </w:drawing>
+      </w:r>
       <w:proofErr w:type="spellStart"/>
       <w:r>
         <w:rPr>
@@ -10873,6 +10936,208 @@
         </w:rPr>
         <w:t xml:space="preserve"> 1.</w:t>
       </w:r>
+    </w:p>
+    <w:p>
+      <w:pPr>
+        <w:spacing w:line="360" w:lineRule="auto"/>
+        <w:ind w:firstLine="540"/>
+        <w:jc w:val="center"/>
+        <w:rPr>
+          <w:sz w:val="26"/>
+          <w:szCs w:val="28"/>
+        </w:rPr>
+      </w:pPr>
+      <w:proofErr w:type="spellStart"/>
+      <w:r>
+        <w:rPr>
+          <w:i/>
+          <w:iCs/>
+          <w:sz w:val="26"/>
+          <w:szCs w:val="28"/>
+        </w:rPr>
+        <w:t>Hình</w:t>
+      </w:r>
+      <w:proofErr w:type="spellEnd"/>
+      <w:r>
+        <w:rPr>
+          <w:i/>
+          <w:iCs/>
+          <w:sz w:val="26"/>
+          <w:szCs w:val="28"/>
+        </w:rPr>
+        <w:t xml:space="preserve"> 2.2. </w:t>
+      </w:r>
+      <w:proofErr w:type="spellStart"/>
+      <w:r>
+        <w:rPr>
+          <w:i/>
+          <w:iCs/>
+          <w:sz w:val="26"/>
+          <w:szCs w:val="28"/>
+        </w:rPr>
+        <w:t>Ví</w:t>
+      </w:r>
+      <w:proofErr w:type="spellEnd"/>
+      <w:r>
+        <w:rPr>
+          <w:i/>
+          <w:iCs/>
+          <w:sz w:val="26"/>
+          <w:szCs w:val="28"/>
+        </w:rPr>
+        <w:t xml:space="preserve"> </w:t>
+      </w:r>
+      <w:proofErr w:type="spellStart"/>
+      <w:r>
+        <w:rPr>
+          <w:i/>
+          <w:iCs/>
+          <w:sz w:val="26"/>
+          <w:szCs w:val="28"/>
+        </w:rPr>
+        <w:t>dụ</w:t>
+      </w:r>
+      <w:proofErr w:type="spellEnd"/>
+      <w:r>
+        <w:rPr>
+          <w:i/>
+          <w:iCs/>
+          <w:sz w:val="26"/>
+          <w:szCs w:val="28"/>
+        </w:rPr>
+        <w:t xml:space="preserve"> </w:t>
+      </w:r>
+      <w:proofErr w:type="spellStart"/>
+      <w:r>
+        <w:rPr>
+          <w:i/>
+          <w:iCs/>
+          <w:sz w:val="26"/>
+          <w:szCs w:val="28"/>
+        </w:rPr>
+        <w:t>nhị</w:t>
+      </w:r>
+      <w:proofErr w:type="spellEnd"/>
+      <w:r>
+        <w:rPr>
+          <w:i/>
+          <w:iCs/>
+          <w:sz w:val="26"/>
+          <w:szCs w:val="28"/>
+        </w:rPr>
+        <w:t xml:space="preserve"> </w:t>
+      </w:r>
+      <w:proofErr w:type="spellStart"/>
+      <w:r>
+        <w:rPr>
+          <w:i/>
+          <w:iCs/>
+          <w:sz w:val="26"/>
+          <w:szCs w:val="28"/>
+        </w:rPr>
+        <w:t>phân</w:t>
+      </w:r>
+      <w:proofErr w:type="spellEnd"/>
+      <w:r>
+        <w:rPr>
+          <w:i/>
+          <w:iCs/>
+          <w:sz w:val="26"/>
+          <w:szCs w:val="28"/>
+        </w:rPr>
+        <w:t xml:space="preserve"> </w:t>
+      </w:r>
+      <w:proofErr w:type="spellStart"/>
+      <w:r>
+        <w:rPr>
+          <w:i/>
+          <w:iCs/>
+          <w:sz w:val="26"/>
+          <w:szCs w:val="28"/>
+        </w:rPr>
+        <w:t>từ</w:t>
+      </w:r>
+      <w:proofErr w:type="spellEnd"/>
+      <w:r>
+        <w:rPr>
+          <w:i/>
+          <w:iCs/>
+          <w:sz w:val="26"/>
+          <w:szCs w:val="28"/>
+        </w:rPr>
+        <w:t xml:space="preserve"> </w:t>
+      </w:r>
+      <w:proofErr w:type="spellStart"/>
+      <w:r>
+        <w:rPr>
+          <w:i/>
+          <w:iCs/>
+          <w:sz w:val="26"/>
+          <w:szCs w:val="28"/>
+        </w:rPr>
+        <w:t>ảnh</w:t>
+      </w:r>
+      <w:proofErr w:type="spellEnd"/>
+      <w:r>
+        <w:rPr>
+          <w:i/>
+          <w:iCs/>
+          <w:sz w:val="26"/>
+          <w:szCs w:val="28"/>
+        </w:rPr>
+        <w:t xml:space="preserve"> </w:t>
+      </w:r>
+      <w:proofErr w:type="spellStart"/>
+      <w:r>
+        <w:rPr>
+          <w:i/>
+          <w:iCs/>
+          <w:sz w:val="26"/>
+          <w:szCs w:val="28"/>
+        </w:rPr>
+        <w:t>xám</w:t>
+      </w:r>
+      <w:proofErr w:type="spellEnd"/>
+      <w:r>
+        <w:rPr>
+          <w:i/>
+          <w:iCs/>
+          <w:sz w:val="26"/>
+          <w:szCs w:val="28"/>
+        </w:rPr>
+        <w:t xml:space="preserve"> </w:t>
+      </w:r>
+      <w:proofErr w:type="spellStart"/>
+      <w:r>
+        <w:rPr>
+          <w:i/>
+          <w:iCs/>
+          <w:sz w:val="26"/>
+          <w:szCs w:val="28"/>
+        </w:rPr>
+        <w:t>bằng</w:t>
+      </w:r>
+      <w:proofErr w:type="spellEnd"/>
+      <w:r>
+        <w:rPr>
+          <w:i/>
+          <w:iCs/>
+          <w:sz w:val="26"/>
+          <w:szCs w:val="28"/>
+        </w:rPr>
+        <w:t xml:space="preserve"> </w:t>
+      </w:r>
+      <w:proofErr w:type="spellStart"/>
+      <w:r>
+        <w:rPr>
+          <w:i/>
+          <w:iCs/>
+          <w:sz w:val="26"/>
+          <w:szCs w:val="28"/>
+        </w:rPr>
+        <w:t>threshodling</w:t>
+      </w:r>
+      <w:proofErr w:type="spellEnd"/>
     </w:p>
     <w:p>
       <w:pPr>
@@ -12366,20 +12631,946 @@
     </w:p>
     <w:p>
       <w:pPr>
+        <w:pStyle w:val="ListParagraph"/>
         <w:spacing w:line="360" w:lineRule="auto"/>
+        <w:ind w:left="0" w:firstLine="540"/>
+        <w:rPr>
+          <w:szCs w:val="28"/>
+        </w:rPr>
+      </w:pPr>
+      <w:r>
+        <w:rPr>
+          <w:szCs w:val="28"/>
+          <w:lang w:val="vi-VN"/>
+        </w:rPr>
+        <w:t>Edge Detection là một kĩ thuật xử ảnh được sử dụng để tìm kiếm viền bao của của các đối tượng trong ảnh. Trong xử lý ảnh, việc kiếm việc thực chất là tìm những khu vực bị mất liên tục về độ sáng</w:t>
+      </w:r>
+      <w:r>
+        <w:rPr>
+          <w:szCs w:val="28"/>
+        </w:rPr>
+        <w:t>.</w:t>
+      </w:r>
+    </w:p>
+    <w:p>
+      <w:pPr>
+        <w:pStyle w:val="ListParagraph"/>
+        <w:numPr>
+          <w:ilvl w:val="3"/>
+          <w:numId w:val="4"/>
+        </w:numPr>
+        <w:spacing w:line="360" w:lineRule="auto"/>
+        <w:outlineLvl w:val="3"/>
+        <w:rPr>
+          <w:rFonts w:ascii="Times New Roman" w:hAnsi="Times New Roman"/>
+          <w:i/>
+          <w:iCs/>
+          <w:szCs w:val="26"/>
+          <w:lang w:val="vi-VN"/>
+        </w:rPr>
+      </w:pPr>
+      <w:r>
+        <w:rPr>
+          <w:noProof/>
+          <w:szCs w:val="28"/>
+        </w:rPr>
+        <w:drawing>
+          <wp:anchor distT="0" distB="0" distL="114300" distR="114300" simplePos="0" relativeHeight="251669504" behindDoc="0" locked="0" layoutInCell="1" allowOverlap="1" wp14:anchorId="77F20F41" wp14:editId="64CA1733">
+            <wp:simplePos x="0" y="0"/>
+            <wp:positionH relativeFrom="column">
+              <wp:posOffset>866775</wp:posOffset>
+            </wp:positionH>
+            <wp:positionV relativeFrom="paragraph">
+              <wp:posOffset>212725</wp:posOffset>
+            </wp:positionV>
+            <wp:extent cx="4057650" cy="2000250"/>
+            <wp:effectExtent l="0" t="0" r="0" b="0"/>
+            <wp:wrapTopAndBottom/>
+            <wp:docPr id="14" name="Picture 14"/>
+            <wp:cNvGraphicFramePr>
+              <a:graphicFrameLocks xmlns:a="http://schemas.openxmlformats.org/drawingml/2006/main" noChangeAspect="1"/>
+            </wp:cNvGraphicFramePr>
+            <a:graphic xmlns:a="http://schemas.openxmlformats.org/drawingml/2006/main">
+              <a:graphicData uri="http://schemas.openxmlformats.org/drawingml/2006/picture">
+                <pic:pic xmlns:pic="http://schemas.openxmlformats.org/drawingml/2006/picture">
+                  <pic:nvPicPr>
+                    <pic:cNvPr id="14" name="VD_Median.png"/>
+                    <pic:cNvPicPr/>
+                  </pic:nvPicPr>
+                  <pic:blipFill rotWithShape="1">
+                    <a:blip r:embed="rId12">
+                      <a:extLst>
+                        <a:ext uri="{28A0092B-C50C-407E-A947-70E740481C1C}">
+                          <a14:useLocalDpi xmlns:a14="http://schemas.microsoft.com/office/drawing/2010/main" val="0"/>
+                        </a:ext>
+                      </a:extLst>
+                    </a:blip>
+                    <a:srcRect t="16666" r="-2371" b="16026"/>
+                    <a:stretch/>
+                  </pic:blipFill>
+                  <pic:spPr bwMode="auto">
+                    <a:xfrm>
+                      <a:off x="0" y="0"/>
+                      <a:ext cx="4057650" cy="2000250"/>
+                    </a:xfrm>
+                    <a:prstGeom prst="rect">
+                      <a:avLst/>
+                    </a:prstGeom>
+                    <a:ln>
+                      <a:noFill/>
+                    </a:ln>
+                    <a:extLst>
+                      <a:ext uri="{53640926-AAD7-44D8-BBD7-CCE9431645EC}">
+                        <a14:shadowObscured xmlns:a14="http://schemas.microsoft.com/office/drawing/2010/main"/>
+                      </a:ext>
+                    </a:extLst>
+                  </pic:spPr>
+                </pic:pic>
+              </a:graphicData>
+            </a:graphic>
+            <wp14:sizeRelH relativeFrom="margin">
+              <wp14:pctWidth>0</wp14:pctWidth>
+            </wp14:sizeRelH>
+            <wp14:sizeRelV relativeFrom="margin">
+              <wp14:pctHeight>0</wp14:pctHeight>
+            </wp14:sizeRelV>
+          </wp:anchor>
+        </w:drawing>
+      </w:r>
+      <w:proofErr w:type="spellStart"/>
+      <w:r>
+        <w:rPr>
+          <w:rFonts w:ascii="Times New Roman" w:hAnsi="Times New Roman"/>
+          <w:i/>
+          <w:iCs/>
+          <w:szCs w:val="26"/>
+        </w:rPr>
+        <w:t>Bộ</w:t>
+      </w:r>
+      <w:proofErr w:type="spellEnd"/>
+      <w:r>
+        <w:rPr>
+          <w:rFonts w:ascii="Times New Roman" w:hAnsi="Times New Roman"/>
+          <w:i/>
+          <w:iCs/>
+          <w:szCs w:val="26"/>
+        </w:rPr>
+        <w:t xml:space="preserve"> </w:t>
+      </w:r>
+      <w:proofErr w:type="spellStart"/>
+      <w:r>
+        <w:rPr>
+          <w:rFonts w:ascii="Times New Roman" w:hAnsi="Times New Roman"/>
+          <w:i/>
+          <w:iCs/>
+          <w:szCs w:val="26"/>
+        </w:rPr>
+        <w:t>lọc</w:t>
+      </w:r>
+      <w:proofErr w:type="spellEnd"/>
+      <w:r>
+        <w:rPr>
+          <w:rFonts w:ascii="Times New Roman" w:hAnsi="Times New Roman"/>
+          <w:i/>
+          <w:iCs/>
+          <w:szCs w:val="26"/>
+        </w:rPr>
+        <w:t xml:space="preserve"> </w:t>
+      </w:r>
+      <w:proofErr w:type="spellStart"/>
+      <w:r>
+        <w:rPr>
+          <w:rFonts w:ascii="Times New Roman" w:hAnsi="Times New Roman"/>
+          <w:i/>
+          <w:iCs/>
+          <w:szCs w:val="26"/>
+        </w:rPr>
+        <w:t>làm</w:t>
+      </w:r>
+      <w:proofErr w:type="spellEnd"/>
+      <w:r>
+        <w:rPr>
+          <w:rFonts w:ascii="Times New Roman" w:hAnsi="Times New Roman"/>
+          <w:i/>
+          <w:iCs/>
+          <w:szCs w:val="26"/>
+        </w:rPr>
+        <w:t xml:space="preserve"> </w:t>
+      </w:r>
+      <w:proofErr w:type="spellStart"/>
+      <w:r>
+        <w:rPr>
+          <w:rFonts w:ascii="Times New Roman" w:hAnsi="Times New Roman"/>
+          <w:i/>
+          <w:iCs/>
+          <w:szCs w:val="26"/>
+        </w:rPr>
+        <w:t>mờ</w:t>
+      </w:r>
+      <w:proofErr w:type="spellEnd"/>
+      <w:r>
+        <w:rPr>
+          <w:rFonts w:ascii="Times New Roman" w:hAnsi="Times New Roman"/>
+          <w:i/>
+          <w:iCs/>
+          <w:szCs w:val="26"/>
+        </w:rPr>
+        <w:t xml:space="preserve"> </w:t>
+      </w:r>
+      <w:proofErr w:type="spellStart"/>
+      <w:r>
+        <w:rPr>
+          <w:rFonts w:ascii="Times New Roman" w:hAnsi="Times New Roman"/>
+          <w:i/>
+          <w:iCs/>
+          <w:szCs w:val="26"/>
+        </w:rPr>
+        <w:t>trung</w:t>
+      </w:r>
+      <w:proofErr w:type="spellEnd"/>
+      <w:r>
+        <w:rPr>
+          <w:rFonts w:ascii="Times New Roman" w:hAnsi="Times New Roman"/>
+          <w:i/>
+          <w:iCs/>
+          <w:szCs w:val="26"/>
+        </w:rPr>
+        <w:t xml:space="preserve"> </w:t>
+      </w:r>
+      <w:proofErr w:type="spellStart"/>
+      <w:r>
+        <w:rPr>
+          <w:rFonts w:ascii="Times New Roman" w:hAnsi="Times New Roman"/>
+          <w:i/>
+          <w:iCs/>
+          <w:szCs w:val="26"/>
+        </w:rPr>
+        <w:t>vị</w:t>
+      </w:r>
+      <w:proofErr w:type="spellEnd"/>
+      <w:r>
+        <w:rPr>
+          <w:rFonts w:ascii="Times New Roman" w:hAnsi="Times New Roman"/>
+          <w:i/>
+          <w:iCs/>
+          <w:szCs w:val="26"/>
+        </w:rPr>
+        <w:t xml:space="preserve"> Median Filter</w:t>
+      </w:r>
+    </w:p>
+    <w:p>
+      <w:pPr>
+        <w:spacing w:after="160" w:line="259" w:lineRule="auto"/>
         <w:ind w:firstLine="540"/>
-        <w:rPr>
-          <w:sz w:val="26"/>
-          <w:szCs w:val="28"/>
-        </w:rPr>
-      </w:pPr>
-      <w:r>
-        <w:rPr>
-          <w:sz w:val="26"/>
-          <w:szCs w:val="28"/>
-          <w:lang w:val="vi-VN"/>
-        </w:rPr>
-        <w:t>Edge Detection là một kĩ thuật xử ảnh được sử dụng để tìm kiếm viền bao của của các đối tượng trong ảnh. Trong xử lý ảnh, việc kiếm việc thực chất là tìm những khu vực bị mất liên tục về độ sáng</w:t>
+        <w:jc w:val="center"/>
+        <w:rPr>
+          <w:i/>
+          <w:iCs/>
+          <w:sz w:val="26"/>
+          <w:szCs w:val="28"/>
+        </w:rPr>
+      </w:pPr>
+      <w:proofErr w:type="spellStart"/>
+      <w:r>
+        <w:rPr>
+          <w:i/>
+          <w:iCs/>
+          <w:sz w:val="26"/>
+          <w:szCs w:val="28"/>
+        </w:rPr>
+        <w:t>Hình</w:t>
+      </w:r>
+      <w:proofErr w:type="spellEnd"/>
+      <w:r>
+        <w:rPr>
+          <w:i/>
+          <w:iCs/>
+          <w:sz w:val="26"/>
+          <w:szCs w:val="28"/>
+        </w:rPr>
+        <w:t xml:space="preserve"> 2.2. </w:t>
+      </w:r>
+      <w:proofErr w:type="spellStart"/>
+      <w:r>
+        <w:rPr>
+          <w:i/>
+          <w:iCs/>
+          <w:sz w:val="26"/>
+          <w:szCs w:val="28"/>
+        </w:rPr>
+        <w:t>Ví</w:t>
+      </w:r>
+      <w:proofErr w:type="spellEnd"/>
+      <w:r>
+        <w:rPr>
+          <w:i/>
+          <w:iCs/>
+          <w:sz w:val="26"/>
+          <w:szCs w:val="28"/>
+        </w:rPr>
+        <w:t xml:space="preserve"> </w:t>
+      </w:r>
+      <w:proofErr w:type="spellStart"/>
+      <w:r>
+        <w:rPr>
+          <w:i/>
+          <w:iCs/>
+          <w:sz w:val="26"/>
+          <w:szCs w:val="28"/>
+        </w:rPr>
+        <w:t>dụ</w:t>
+      </w:r>
+      <w:proofErr w:type="spellEnd"/>
+      <w:r>
+        <w:rPr>
+          <w:i/>
+          <w:iCs/>
+          <w:sz w:val="26"/>
+          <w:szCs w:val="28"/>
+        </w:rPr>
+        <w:t xml:space="preserve"> median filter</w:t>
+      </w:r>
+    </w:p>
+    <w:p>
+      <w:pPr>
+        <w:spacing w:after="160" w:line="259" w:lineRule="auto"/>
+        <w:ind w:firstLine="540"/>
+        <w:rPr>
+          <w:sz w:val="26"/>
+          <w:szCs w:val="28"/>
+        </w:rPr>
+      </w:pPr>
+      <w:r>
+        <w:rPr>
+          <w:noProof/>
+          <w:sz w:val="26"/>
+          <w:szCs w:val="28"/>
+        </w:rPr>
+        <w:drawing>
+          <wp:anchor distT="0" distB="0" distL="114300" distR="114300" simplePos="0" relativeHeight="251668480" behindDoc="0" locked="0" layoutInCell="1" allowOverlap="1" wp14:anchorId="202018F3" wp14:editId="7BD87764">
+            <wp:simplePos x="0" y="0"/>
+            <wp:positionH relativeFrom="column">
+              <wp:posOffset>1543050</wp:posOffset>
+            </wp:positionH>
+            <wp:positionV relativeFrom="paragraph">
+              <wp:posOffset>874395</wp:posOffset>
+            </wp:positionV>
+            <wp:extent cx="3124200" cy="2085975"/>
+            <wp:effectExtent l="0" t="0" r="0" b="9525"/>
+            <wp:wrapTopAndBottom/>
+            <wp:docPr id="13" name="Picture 13"/>
+            <wp:cNvGraphicFramePr>
+              <a:graphicFrameLocks xmlns:a="http://schemas.openxmlformats.org/drawingml/2006/main" noChangeAspect="1"/>
+            </wp:cNvGraphicFramePr>
+            <a:graphic xmlns:a="http://schemas.openxmlformats.org/drawingml/2006/main">
+              <a:graphicData uri="http://schemas.openxmlformats.org/drawingml/2006/picture">
+                <pic:pic xmlns:pic="http://schemas.openxmlformats.org/drawingml/2006/picture">
+                  <pic:nvPicPr>
+                    <pic:cNvPr id="13" name="Median.png"/>
+                    <pic:cNvPicPr/>
+                  </pic:nvPicPr>
+                  <pic:blipFill>
+                    <a:blip r:embed="rId13">
+                      <a:extLst>
+                        <a:ext uri="{28A0092B-C50C-407E-A947-70E740481C1C}">
+                          <a14:useLocalDpi xmlns:a14="http://schemas.microsoft.com/office/drawing/2010/main" val="0"/>
+                        </a:ext>
+                      </a:extLst>
+                    </a:blip>
+                    <a:stretch>
+                      <a:fillRect/>
+                    </a:stretch>
+                  </pic:blipFill>
+                  <pic:spPr>
+                    <a:xfrm>
+                      <a:off x="0" y="0"/>
+                      <a:ext cx="3124200" cy="2085975"/>
+                    </a:xfrm>
+                    <a:prstGeom prst="rect">
+                      <a:avLst/>
+                    </a:prstGeom>
+                  </pic:spPr>
+                </pic:pic>
+              </a:graphicData>
+            </a:graphic>
+            <wp14:sizeRelH relativeFrom="margin">
+              <wp14:pctWidth>0</wp14:pctWidth>
+            </wp14:sizeRelH>
+            <wp14:sizeRelV relativeFrom="margin">
+              <wp14:pctHeight>0</wp14:pctHeight>
+            </wp14:sizeRelV>
+          </wp:anchor>
+        </w:drawing>
+      </w:r>
+      <w:r>
+        <w:rPr>
+          <w:sz w:val="26"/>
+          <w:szCs w:val="28"/>
+        </w:rPr>
+        <w:t xml:space="preserve">Trung </w:t>
+      </w:r>
+      <w:proofErr w:type="spellStart"/>
+      <w:r>
+        <w:rPr>
+          <w:sz w:val="26"/>
+          <w:szCs w:val="28"/>
+        </w:rPr>
+        <w:t>vị</w:t>
+      </w:r>
+      <w:proofErr w:type="spellEnd"/>
+      <w:r>
+        <w:rPr>
+          <w:sz w:val="26"/>
+          <w:szCs w:val="28"/>
+        </w:rPr>
+        <w:t xml:space="preserve"> (median) là ta </w:t>
+      </w:r>
+      <w:proofErr w:type="spellStart"/>
+      <w:r>
+        <w:rPr>
+          <w:sz w:val="26"/>
+          <w:szCs w:val="28"/>
+        </w:rPr>
+        <w:t>lấy</w:t>
+      </w:r>
+      <w:proofErr w:type="spellEnd"/>
+      <w:r>
+        <w:rPr>
+          <w:sz w:val="26"/>
+          <w:szCs w:val="28"/>
+        </w:rPr>
+        <w:t xml:space="preserve"> ra </w:t>
+      </w:r>
+      <w:proofErr w:type="spellStart"/>
+      <w:r>
+        <w:rPr>
+          <w:sz w:val="26"/>
+          <w:szCs w:val="28"/>
+        </w:rPr>
+        <w:t>giá</w:t>
+      </w:r>
+      <w:proofErr w:type="spellEnd"/>
+      <w:r>
+        <w:rPr>
+          <w:sz w:val="26"/>
+          <w:szCs w:val="28"/>
+        </w:rPr>
+        <w:t xml:space="preserve"> </w:t>
+      </w:r>
+      <w:proofErr w:type="spellStart"/>
+      <w:r>
+        <w:rPr>
+          <w:sz w:val="26"/>
+          <w:szCs w:val="28"/>
+        </w:rPr>
+        <w:t>trị</w:t>
+      </w:r>
+      <w:proofErr w:type="spellEnd"/>
+      <w:r>
+        <w:rPr>
+          <w:sz w:val="26"/>
+          <w:szCs w:val="28"/>
+        </w:rPr>
+        <w:t xml:space="preserve"> </w:t>
+      </w:r>
+      <w:proofErr w:type="spellStart"/>
+      <w:r>
+        <w:rPr>
+          <w:sz w:val="26"/>
+          <w:szCs w:val="28"/>
+        </w:rPr>
+        <w:t>trung</w:t>
+      </w:r>
+      <w:proofErr w:type="spellEnd"/>
+      <w:r>
+        <w:rPr>
+          <w:sz w:val="26"/>
+          <w:szCs w:val="28"/>
+        </w:rPr>
+        <w:t xml:space="preserve"> </w:t>
+      </w:r>
+      <w:proofErr w:type="spellStart"/>
+      <w:r>
+        <w:rPr>
+          <w:sz w:val="26"/>
+          <w:szCs w:val="28"/>
+        </w:rPr>
+        <w:t>vị</w:t>
+      </w:r>
+      <w:proofErr w:type="spellEnd"/>
+      <w:r>
+        <w:rPr>
+          <w:sz w:val="26"/>
+          <w:szCs w:val="28"/>
+        </w:rPr>
+        <w:t xml:space="preserve"> </w:t>
+      </w:r>
+      <w:proofErr w:type="spellStart"/>
+      <w:r>
+        <w:rPr>
+          <w:sz w:val="26"/>
+          <w:szCs w:val="28"/>
+        </w:rPr>
+        <w:t>sau</w:t>
+      </w:r>
+      <w:proofErr w:type="spellEnd"/>
+      <w:r>
+        <w:rPr>
+          <w:sz w:val="26"/>
+          <w:szCs w:val="28"/>
+        </w:rPr>
+        <w:t xml:space="preserve"> </w:t>
+      </w:r>
+      <w:proofErr w:type="spellStart"/>
+      <w:r>
+        <w:rPr>
+          <w:sz w:val="26"/>
+          <w:szCs w:val="28"/>
+        </w:rPr>
+        <w:t>khi</w:t>
+      </w:r>
+      <w:proofErr w:type="spellEnd"/>
+      <w:r>
+        <w:rPr>
+          <w:sz w:val="26"/>
+          <w:szCs w:val="28"/>
+        </w:rPr>
+        <w:t xml:space="preserve"> </w:t>
+      </w:r>
+      <w:proofErr w:type="spellStart"/>
+      <w:r>
+        <w:rPr>
+          <w:sz w:val="26"/>
+          <w:szCs w:val="28"/>
+        </w:rPr>
+        <w:t>sắp</w:t>
+      </w:r>
+      <w:proofErr w:type="spellEnd"/>
+      <w:r>
+        <w:rPr>
+          <w:sz w:val="26"/>
+          <w:szCs w:val="28"/>
+        </w:rPr>
+        <w:t xml:space="preserve"> </w:t>
+      </w:r>
+      <w:proofErr w:type="spellStart"/>
+      <w:r>
+        <w:rPr>
+          <w:sz w:val="26"/>
+          <w:szCs w:val="28"/>
+        </w:rPr>
+        <w:t>thứ</w:t>
+      </w:r>
+      <w:proofErr w:type="spellEnd"/>
+      <w:r>
+        <w:rPr>
+          <w:sz w:val="26"/>
+          <w:szCs w:val="28"/>
+        </w:rPr>
+        <w:t xml:space="preserve"> </w:t>
+      </w:r>
+      <w:proofErr w:type="spellStart"/>
+      <w:r>
+        <w:rPr>
+          <w:sz w:val="26"/>
+          <w:szCs w:val="28"/>
+        </w:rPr>
+        <w:t>tự</w:t>
+      </w:r>
+      <w:proofErr w:type="spellEnd"/>
+      <w:r>
+        <w:rPr>
+          <w:sz w:val="26"/>
+          <w:szCs w:val="28"/>
+        </w:rPr>
+        <w:t xml:space="preserve"> </w:t>
+      </w:r>
+      <w:proofErr w:type="spellStart"/>
+      <w:r>
+        <w:rPr>
+          <w:sz w:val="26"/>
+          <w:szCs w:val="28"/>
+        </w:rPr>
+        <w:t>dãy</w:t>
+      </w:r>
+      <w:proofErr w:type="spellEnd"/>
+      <w:r>
+        <w:rPr>
+          <w:sz w:val="26"/>
+          <w:szCs w:val="28"/>
+        </w:rPr>
+        <w:t xml:space="preserve"> </w:t>
+      </w:r>
+      <w:proofErr w:type="spellStart"/>
+      <w:r>
+        <w:rPr>
+          <w:sz w:val="26"/>
+          <w:szCs w:val="28"/>
+        </w:rPr>
+        <w:t>số</w:t>
+      </w:r>
+      <w:proofErr w:type="spellEnd"/>
+      <w:r>
+        <w:rPr>
+          <w:sz w:val="26"/>
+          <w:szCs w:val="28"/>
+        </w:rPr>
+        <w:t xml:space="preserve">. </w:t>
+      </w:r>
+      <w:proofErr w:type="spellStart"/>
+      <w:r>
+        <w:rPr>
+          <w:sz w:val="26"/>
+          <w:szCs w:val="28"/>
+        </w:rPr>
+        <w:t>Ví</w:t>
+      </w:r>
+      <w:proofErr w:type="spellEnd"/>
+      <w:r>
+        <w:rPr>
+          <w:sz w:val="26"/>
+          <w:szCs w:val="28"/>
+        </w:rPr>
+        <w:t xml:space="preserve"> </w:t>
+      </w:r>
+      <w:proofErr w:type="spellStart"/>
+      <w:r>
+        <w:rPr>
+          <w:sz w:val="26"/>
+          <w:szCs w:val="28"/>
+        </w:rPr>
+        <w:t>dụ</w:t>
+      </w:r>
+      <w:proofErr w:type="spellEnd"/>
+      <w:r>
+        <w:rPr>
+          <w:sz w:val="26"/>
+          <w:szCs w:val="28"/>
+        </w:rPr>
+        <w:t xml:space="preserve">: </w:t>
+      </w:r>
+      <w:proofErr w:type="spellStart"/>
+      <w:r>
+        <w:rPr>
+          <w:sz w:val="26"/>
+          <w:szCs w:val="28"/>
+        </w:rPr>
+        <w:t>cho</w:t>
+      </w:r>
+      <w:proofErr w:type="spellEnd"/>
+      <w:r>
+        <w:rPr>
+          <w:sz w:val="26"/>
+          <w:szCs w:val="28"/>
+        </w:rPr>
+        <w:t xml:space="preserve"> </w:t>
+      </w:r>
+      <w:proofErr w:type="spellStart"/>
+      <w:r>
+        <w:rPr>
+          <w:sz w:val="26"/>
+          <w:szCs w:val="28"/>
+        </w:rPr>
+        <w:t>dãy</w:t>
+      </w:r>
+      <w:proofErr w:type="spellEnd"/>
+      <w:r>
+        <w:rPr>
+          <w:sz w:val="26"/>
+          <w:szCs w:val="28"/>
+        </w:rPr>
+        <w:t xml:space="preserve"> </w:t>
+      </w:r>
+      <w:proofErr w:type="gramStart"/>
+      <w:r>
+        <w:rPr>
+          <w:sz w:val="26"/>
+          <w:szCs w:val="28"/>
+        </w:rPr>
+        <w:t>median(</w:t>
+      </w:r>
+      <w:proofErr w:type="gramEnd"/>
+      <w:r>
+        <w:rPr>
+          <w:sz w:val="26"/>
+          <w:szCs w:val="28"/>
+        </w:rPr>
+        <w:t xml:space="preserve">[6, 8, 11, 4, 1]). </w:t>
+      </w:r>
+      <w:r>
+        <w:rPr>
+          <w:sz w:val="26"/>
+          <w:szCs w:val="28"/>
+        </w:rPr>
+        <w:t>S</w:t>
+      </w:r>
+      <w:r>
+        <w:rPr>
+          <w:sz w:val="26"/>
+          <w:szCs w:val="28"/>
+        </w:rPr>
+        <w:t xml:space="preserve">au </w:t>
+      </w:r>
+      <w:proofErr w:type="spellStart"/>
+      <w:r>
+        <w:rPr>
+          <w:sz w:val="26"/>
+          <w:szCs w:val="28"/>
+        </w:rPr>
+        <w:t>khi</w:t>
+      </w:r>
+      <w:proofErr w:type="spellEnd"/>
+      <w:r>
+        <w:rPr>
+          <w:sz w:val="26"/>
+          <w:szCs w:val="28"/>
+        </w:rPr>
+        <w:t xml:space="preserve"> </w:t>
+      </w:r>
+      <w:proofErr w:type="spellStart"/>
+      <w:r>
+        <w:rPr>
+          <w:sz w:val="26"/>
+          <w:szCs w:val="28"/>
+        </w:rPr>
+        <w:t>sắp</w:t>
+      </w:r>
+      <w:proofErr w:type="spellEnd"/>
+      <w:r>
+        <w:rPr>
+          <w:sz w:val="26"/>
+          <w:szCs w:val="28"/>
+        </w:rPr>
+        <w:t xml:space="preserve"> </w:t>
+      </w:r>
+      <w:proofErr w:type="spellStart"/>
+      <w:r>
+        <w:rPr>
+          <w:sz w:val="26"/>
+          <w:szCs w:val="28"/>
+        </w:rPr>
+        <w:t>thứ</w:t>
+      </w:r>
+      <w:proofErr w:type="spellEnd"/>
+      <w:r>
+        <w:rPr>
+          <w:sz w:val="26"/>
+          <w:szCs w:val="28"/>
+        </w:rPr>
+        <w:t xml:space="preserve"> </w:t>
+      </w:r>
+      <w:proofErr w:type="spellStart"/>
+      <w:r>
+        <w:rPr>
+          <w:sz w:val="26"/>
+          <w:szCs w:val="28"/>
+        </w:rPr>
+        <w:t>tự</w:t>
+      </w:r>
+      <w:proofErr w:type="spellEnd"/>
+      <w:r>
+        <w:rPr>
+          <w:sz w:val="26"/>
+          <w:szCs w:val="28"/>
+        </w:rPr>
+        <w:t xml:space="preserve"> </w:t>
+      </w:r>
+      <w:proofErr w:type="spellStart"/>
+      <w:r>
+        <w:rPr>
+          <w:sz w:val="26"/>
+          <w:szCs w:val="28"/>
+        </w:rPr>
+        <w:t>dãy</w:t>
+      </w:r>
+      <w:proofErr w:type="spellEnd"/>
+      <w:r>
+        <w:rPr>
+          <w:sz w:val="26"/>
+          <w:szCs w:val="28"/>
+        </w:rPr>
+        <w:t xml:space="preserve"> </w:t>
+      </w:r>
+      <w:r>
+        <w:rPr>
+          <w:sz w:val="26"/>
+          <w:szCs w:val="28"/>
+        </w:rPr>
+        <w:t>median</w:t>
+      </w:r>
+      <w:r>
+        <w:rPr>
+          <w:sz w:val="26"/>
+          <w:szCs w:val="28"/>
+        </w:rPr>
+        <w:t xml:space="preserve">, ta được [1, 4, 6, 8, 11] =&gt; </w:t>
+      </w:r>
+      <w:proofErr w:type="spellStart"/>
+      <w:r>
+        <w:rPr>
+          <w:sz w:val="26"/>
+          <w:szCs w:val="28"/>
+        </w:rPr>
+        <w:t>số</w:t>
+      </w:r>
+      <w:proofErr w:type="spellEnd"/>
+      <w:r>
+        <w:rPr>
+          <w:sz w:val="26"/>
+          <w:szCs w:val="28"/>
+        </w:rPr>
+        <w:t xml:space="preserve"> ở </w:t>
+      </w:r>
+      <w:proofErr w:type="spellStart"/>
+      <w:r>
+        <w:rPr>
+          <w:sz w:val="26"/>
+          <w:szCs w:val="28"/>
+        </w:rPr>
+        <w:t>giữa</w:t>
+      </w:r>
+      <w:proofErr w:type="spellEnd"/>
+      <w:r>
+        <w:rPr>
+          <w:sz w:val="26"/>
+          <w:szCs w:val="28"/>
+        </w:rPr>
+        <w:t xml:space="preserve"> </w:t>
+      </w:r>
+      <w:proofErr w:type="spellStart"/>
+      <w:r>
+        <w:rPr>
+          <w:sz w:val="26"/>
+          <w:szCs w:val="28"/>
+        </w:rPr>
+        <w:t>dãy</w:t>
+      </w:r>
+      <w:proofErr w:type="spellEnd"/>
+      <w:r>
+        <w:rPr>
+          <w:sz w:val="26"/>
+          <w:szCs w:val="28"/>
+        </w:rPr>
+        <w:t xml:space="preserve"> </w:t>
+      </w:r>
+      <w:proofErr w:type="spellStart"/>
+      <w:r>
+        <w:rPr>
+          <w:sz w:val="26"/>
+          <w:szCs w:val="28"/>
+        </w:rPr>
+        <w:t>đã</w:t>
+      </w:r>
+      <w:proofErr w:type="spellEnd"/>
+      <w:r>
+        <w:rPr>
+          <w:sz w:val="26"/>
+          <w:szCs w:val="28"/>
+        </w:rPr>
+        <w:t xml:space="preserve"> </w:t>
+      </w:r>
+      <w:proofErr w:type="spellStart"/>
+      <w:r>
+        <w:rPr>
+          <w:sz w:val="26"/>
+          <w:szCs w:val="28"/>
+        </w:rPr>
+        <w:t>sắp</w:t>
+      </w:r>
+      <w:proofErr w:type="spellEnd"/>
+      <w:r>
+        <w:rPr>
+          <w:sz w:val="26"/>
+          <w:szCs w:val="28"/>
+        </w:rPr>
+        <w:t xml:space="preserve"> </w:t>
+      </w:r>
+      <w:proofErr w:type="spellStart"/>
+      <w:r>
+        <w:rPr>
+          <w:sz w:val="26"/>
+          <w:szCs w:val="28"/>
+        </w:rPr>
+        <w:t>thứ</w:t>
+      </w:r>
+      <w:proofErr w:type="spellEnd"/>
+      <w:r>
+        <w:rPr>
+          <w:sz w:val="26"/>
+          <w:szCs w:val="28"/>
+        </w:rPr>
+        <w:t xml:space="preserve"> </w:t>
+      </w:r>
+      <w:proofErr w:type="spellStart"/>
+      <w:r>
+        <w:rPr>
+          <w:sz w:val="26"/>
+          <w:szCs w:val="28"/>
+        </w:rPr>
+        <w:t>tự</w:t>
+      </w:r>
+      <w:proofErr w:type="spellEnd"/>
+      <w:r>
+        <w:rPr>
+          <w:sz w:val="26"/>
+          <w:szCs w:val="28"/>
+        </w:rPr>
+        <w:t xml:space="preserve"> là 6</w:t>
+      </w:r>
+      <w:r>
+        <w:rPr>
+          <w:sz w:val="26"/>
+          <w:szCs w:val="28"/>
+        </w:rPr>
+        <w:t xml:space="preserve">, vậy </w:t>
+      </w:r>
+      <w:proofErr w:type="spellStart"/>
+      <w:r>
+        <w:rPr>
+          <w:sz w:val="26"/>
+          <w:szCs w:val="28"/>
+        </w:rPr>
+        <w:t>dãy</w:t>
+      </w:r>
+      <w:proofErr w:type="spellEnd"/>
+      <w:r>
+        <w:rPr>
+          <w:sz w:val="26"/>
+          <w:szCs w:val="28"/>
+        </w:rPr>
+        <w:t xml:space="preserve"> median có </w:t>
+      </w:r>
+      <w:proofErr w:type="spellStart"/>
+      <w:r>
+        <w:rPr>
+          <w:sz w:val="26"/>
+          <w:szCs w:val="28"/>
+        </w:rPr>
+        <w:t>giá</w:t>
+      </w:r>
+      <w:proofErr w:type="spellEnd"/>
+      <w:r>
+        <w:rPr>
+          <w:sz w:val="26"/>
+          <w:szCs w:val="28"/>
+        </w:rPr>
+        <w:t xml:space="preserve"> </w:t>
+      </w:r>
+      <w:proofErr w:type="spellStart"/>
+      <w:r>
+        <w:rPr>
+          <w:sz w:val="26"/>
+          <w:szCs w:val="28"/>
+        </w:rPr>
+        <w:t>trị</w:t>
+      </w:r>
+      <w:proofErr w:type="spellEnd"/>
+      <w:r>
+        <w:rPr>
+          <w:sz w:val="26"/>
+          <w:szCs w:val="28"/>
+        </w:rPr>
+        <w:t xml:space="preserve"> là 6</w:t>
       </w:r>
       <w:r>
         <w:rPr>
@@ -12387,6 +13578,295 @@
           <w:szCs w:val="28"/>
         </w:rPr>
         <w:t>.</w:t>
+      </w:r>
+      <w:r>
+        <w:rPr>
+          <w:sz w:val="26"/>
+          <w:szCs w:val="28"/>
+        </w:rPr>
+        <w:t xml:space="preserve"> Median </w:t>
+      </w:r>
+      <w:proofErr w:type="spellStart"/>
+      <w:r>
+        <w:rPr>
+          <w:sz w:val="26"/>
+          <w:szCs w:val="28"/>
+        </w:rPr>
+        <w:t>r</w:t>
+      </w:r>
+      <w:r>
+        <w:rPr>
+          <w:sz w:val="26"/>
+          <w:szCs w:val="28"/>
+        </w:rPr>
+        <w:t>ất</w:t>
+      </w:r>
+      <w:proofErr w:type="spellEnd"/>
+      <w:r>
+        <w:rPr>
+          <w:sz w:val="26"/>
+          <w:szCs w:val="28"/>
+        </w:rPr>
+        <w:t xml:space="preserve"> </w:t>
+      </w:r>
+      <w:proofErr w:type="spellStart"/>
+      <w:r>
+        <w:rPr>
+          <w:sz w:val="26"/>
+          <w:szCs w:val="28"/>
+        </w:rPr>
+        <w:t>hiệu</w:t>
+      </w:r>
+      <w:proofErr w:type="spellEnd"/>
+      <w:r>
+        <w:rPr>
+          <w:sz w:val="26"/>
+          <w:szCs w:val="28"/>
+        </w:rPr>
+        <w:t xml:space="preserve"> </w:t>
+      </w:r>
+      <w:proofErr w:type="spellStart"/>
+      <w:r>
+        <w:rPr>
+          <w:sz w:val="26"/>
+          <w:szCs w:val="28"/>
+        </w:rPr>
+        <w:t>quả</w:t>
+      </w:r>
+      <w:proofErr w:type="spellEnd"/>
+      <w:r>
+        <w:rPr>
+          <w:sz w:val="26"/>
+          <w:szCs w:val="28"/>
+        </w:rPr>
+        <w:t xml:space="preserve"> </w:t>
+      </w:r>
+      <w:proofErr w:type="spellStart"/>
+      <w:r>
+        <w:rPr>
+          <w:sz w:val="26"/>
+          <w:szCs w:val="28"/>
+        </w:rPr>
+        <w:t>với</w:t>
+      </w:r>
+      <w:proofErr w:type="spellEnd"/>
+      <w:r>
+        <w:rPr>
+          <w:sz w:val="26"/>
+          <w:szCs w:val="28"/>
+        </w:rPr>
+        <w:t xml:space="preserve"> </w:t>
+      </w:r>
+      <w:proofErr w:type="spellStart"/>
+      <w:r>
+        <w:rPr>
+          <w:sz w:val="26"/>
+          <w:szCs w:val="28"/>
+        </w:rPr>
+        <w:t>nhiễu</w:t>
+      </w:r>
+      <w:proofErr w:type="spellEnd"/>
+      <w:r>
+        <w:rPr>
+          <w:sz w:val="26"/>
+          <w:szCs w:val="28"/>
+        </w:rPr>
+        <w:t xml:space="preserve"> </w:t>
+      </w:r>
+      <w:proofErr w:type="spellStart"/>
+      <w:r>
+        <w:rPr>
+          <w:sz w:val="26"/>
+          <w:szCs w:val="28"/>
+        </w:rPr>
+        <w:t>muối</w:t>
+      </w:r>
+      <w:proofErr w:type="spellEnd"/>
+      <w:r>
+        <w:rPr>
+          <w:sz w:val="26"/>
+          <w:szCs w:val="28"/>
+        </w:rPr>
+        <w:t xml:space="preserve"> </w:t>
+      </w:r>
+      <w:proofErr w:type="spellStart"/>
+      <w:r>
+        <w:rPr>
+          <w:sz w:val="26"/>
+          <w:szCs w:val="28"/>
+        </w:rPr>
+        <w:t>tiêu</w:t>
+      </w:r>
+      <w:proofErr w:type="spellEnd"/>
+      <w:r>
+        <w:rPr>
+          <w:sz w:val="26"/>
+          <w:szCs w:val="28"/>
+        </w:rPr>
+        <w:t xml:space="preserve"> (</w:t>
+      </w:r>
+      <w:proofErr w:type="spellStart"/>
+      <w:r>
+        <w:rPr>
+          <w:sz w:val="26"/>
+          <w:szCs w:val="28"/>
+        </w:rPr>
+        <w:t>tức</w:t>
+      </w:r>
+      <w:proofErr w:type="spellEnd"/>
+      <w:r>
+        <w:rPr>
+          <w:sz w:val="26"/>
+          <w:szCs w:val="28"/>
+        </w:rPr>
+        <w:t xml:space="preserve"> </w:t>
+      </w:r>
+      <w:proofErr w:type="spellStart"/>
+      <w:r>
+        <w:rPr>
+          <w:sz w:val="26"/>
+          <w:szCs w:val="28"/>
+        </w:rPr>
+        <w:t>nhiễu</w:t>
+      </w:r>
+      <w:proofErr w:type="spellEnd"/>
+      <w:r>
+        <w:rPr>
+          <w:sz w:val="26"/>
+          <w:szCs w:val="28"/>
+        </w:rPr>
+        <w:t xml:space="preserve"> </w:t>
+      </w:r>
+      <w:proofErr w:type="spellStart"/>
+      <w:r>
+        <w:rPr>
+          <w:sz w:val="26"/>
+          <w:szCs w:val="28"/>
+        </w:rPr>
+        <w:t>các</w:t>
+      </w:r>
+      <w:proofErr w:type="spellEnd"/>
+      <w:r>
+        <w:rPr>
+          <w:sz w:val="26"/>
+          <w:szCs w:val="28"/>
+        </w:rPr>
+        <w:t xml:space="preserve"> </w:t>
+      </w:r>
+      <w:proofErr w:type="spellStart"/>
+      <w:r>
+        <w:rPr>
+          <w:sz w:val="26"/>
+          <w:szCs w:val="28"/>
+        </w:rPr>
+        <w:t>hạt</w:t>
+      </w:r>
+      <w:proofErr w:type="spellEnd"/>
+      <w:r>
+        <w:rPr>
+          <w:sz w:val="26"/>
+          <w:szCs w:val="28"/>
+        </w:rPr>
+        <w:t xml:space="preserve"> </w:t>
+      </w:r>
+      <w:proofErr w:type="spellStart"/>
+      <w:r>
+        <w:rPr>
+          <w:sz w:val="26"/>
+          <w:szCs w:val="28"/>
+        </w:rPr>
+        <w:t>nhỏ</w:t>
+      </w:r>
+      <w:proofErr w:type="spellEnd"/>
+      <w:r>
+        <w:rPr>
+          <w:sz w:val="26"/>
+          <w:szCs w:val="28"/>
+        </w:rPr>
+        <w:t xml:space="preserve"> </w:t>
+      </w:r>
+      <w:proofErr w:type="spellStart"/>
+      <w:r>
+        <w:rPr>
+          <w:sz w:val="26"/>
+          <w:szCs w:val="28"/>
+        </w:rPr>
+        <w:t>trong</w:t>
+      </w:r>
+      <w:proofErr w:type="spellEnd"/>
+      <w:r>
+        <w:rPr>
+          <w:sz w:val="26"/>
+          <w:szCs w:val="28"/>
+        </w:rPr>
+        <w:t xml:space="preserve"> </w:t>
+      </w:r>
+      <w:proofErr w:type="spellStart"/>
+      <w:r>
+        <w:rPr>
+          <w:sz w:val="26"/>
+          <w:szCs w:val="28"/>
+        </w:rPr>
+        <w:t>ảnh</w:t>
+      </w:r>
+      <w:proofErr w:type="spellEnd"/>
+      <w:r>
+        <w:rPr>
+          <w:sz w:val="26"/>
+          <w:szCs w:val="28"/>
+        </w:rPr>
+        <w:t>).</w:t>
+      </w:r>
+    </w:p>
+    <w:p>
+      <w:pPr>
+        <w:spacing w:after="160" w:line="259" w:lineRule="auto"/>
+        <w:ind w:firstLine="540"/>
+        <w:jc w:val="center"/>
+        <w:rPr>
+          <w:i/>
+          <w:iCs/>
+          <w:sz w:val="26"/>
+          <w:szCs w:val="28"/>
+        </w:rPr>
+      </w:pPr>
+      <w:proofErr w:type="spellStart"/>
+      <w:r>
+        <w:rPr>
+          <w:i/>
+          <w:iCs/>
+          <w:sz w:val="26"/>
+          <w:szCs w:val="28"/>
+        </w:rPr>
+        <w:t>Hình</w:t>
+      </w:r>
+      <w:proofErr w:type="spellEnd"/>
+      <w:r>
+        <w:rPr>
+          <w:i/>
+          <w:iCs/>
+          <w:sz w:val="26"/>
+          <w:szCs w:val="28"/>
+        </w:rPr>
+        <w:t xml:space="preserve"> 2.</w:t>
+      </w:r>
+      <w:r>
+        <w:rPr>
+          <w:i/>
+          <w:iCs/>
+          <w:sz w:val="26"/>
+          <w:szCs w:val="28"/>
+        </w:rPr>
+        <w:t>3</w:t>
+      </w:r>
+      <w:r>
+        <w:rPr>
+          <w:i/>
+          <w:iCs/>
+          <w:sz w:val="26"/>
+          <w:szCs w:val="28"/>
+        </w:rPr>
+        <w:t>. Median filter</w:t>
       </w:r>
     </w:p>
     <w:p>
@@ -12447,7 +13927,6 @@
           <w:rFonts w:ascii="Times New Roman" w:hAnsi="Times New Roman"/>
           <w:lang w:val="vi-VN"/>
         </w:rPr>
-        <w:lastRenderedPageBreak/>
         <w:t>Có nhiều phương pháp trong các hệ thống nhận dạng chữ số viết tay, có thể kể đến như: đối sánh mẫu, thống kê, cấu trúc, mạng nơ-ron, SVM</w:t>
       </w:r>
       <w:r>
@@ -12470,22 +13949,6 @@
           <w:lang w:val="vi-VN"/>
         </w:rPr>
         <w:t xml:space="preserve"> (thuật toán CNN trong Deep Learning)</w:t>
-      </w:r>
-    </w:p>
-    <w:p>
-      <w:pPr>
-        <w:spacing w:after="160" w:line="360" w:lineRule="auto"/>
-        <w:rPr>
-          <w:szCs w:val="26"/>
-          <w:lang w:val="vi-VN"/>
-        </w:rPr>
-      </w:pPr>
-      <w:r>
-        <w:rPr>
-          <w:szCs w:val="26"/>
-          <w:lang w:val="vi-VN"/>
-        </w:rPr>
-        <w:br w:type="page"/>
       </w:r>
     </w:p>
     <w:p>
@@ -12699,7 +14162,7 @@
                     <pic:cNvPicPr/>
                   </pic:nvPicPr>
                   <pic:blipFill>
-                    <a:blip r:embed="rId11">
+                    <a:blip r:embed="rId14">
                       <a:extLst>
                         <a:ext uri="{28A0092B-C50C-407E-A947-70E740481C1C}">
                           <a14:useLocalDpi xmlns:a14="http://schemas.microsoft.com/office/drawing/2010/main" val="0"/>
@@ -12905,7 +14368,7 @@
                     <pic:cNvPicPr/>
                   </pic:nvPicPr>
                   <pic:blipFill>
-                    <a:blip r:embed="rId12">
+                    <a:blip r:embed="rId15">
                       <a:extLst>
                         <a:ext uri="{28A0092B-C50C-407E-A947-70E740481C1C}">
                           <a14:useLocalDpi xmlns:a14="http://schemas.microsoft.com/office/drawing/2010/main" val="0"/>
@@ -12999,7 +14462,7 @@
                     <pic:cNvPicPr/>
                   </pic:nvPicPr>
                   <pic:blipFill>
-                    <a:blip r:embed="rId13">
+                    <a:blip r:embed="rId16">
                       <a:extLst>
                         <a:ext uri="{28A0092B-C50C-407E-A947-70E740481C1C}">
                           <a14:useLocalDpi xmlns:a14="http://schemas.microsoft.com/office/drawing/2010/main" val="0"/>
@@ -14214,7 +15677,7 @@
                     <pic:cNvPicPr/>
                   </pic:nvPicPr>
                   <pic:blipFill>
-                    <a:blip r:embed="rId14">
+                    <a:blip r:embed="rId17">
                       <a:extLst>
                         <a:ext uri="{28A0092B-C50C-407E-A947-70E740481C1C}">
                           <a14:useLocalDpi xmlns:a14="http://schemas.microsoft.com/office/drawing/2010/main" val="0"/>
@@ -14687,7 +16150,7 @@
                     <pic:cNvPicPr/>
                   </pic:nvPicPr>
                   <pic:blipFill>
-                    <a:blip r:embed="rId15">
+                    <a:blip r:embed="rId18">
                       <a:extLst>
                         <a:ext uri="{28A0092B-C50C-407E-A947-70E740481C1C}">
                           <a14:useLocalDpi xmlns:a14="http://schemas.microsoft.com/office/drawing/2010/main" val="0"/>
@@ -14743,7 +16206,7 @@
                     <pic:cNvPicPr/>
                   </pic:nvPicPr>
                   <pic:blipFill>
-                    <a:blip r:embed="rId16">
+                    <a:blip r:embed="rId19">
                       <a:extLst>
                         <a:ext uri="{28A0092B-C50C-407E-A947-70E740481C1C}">
                           <a14:useLocalDpi xmlns:a14="http://schemas.microsoft.com/office/drawing/2010/main" val="0"/>
@@ -14870,7 +16333,7 @@
                     <pic:cNvPicPr/>
                   </pic:nvPicPr>
                   <pic:blipFill>
-                    <a:blip r:embed="rId17">
+                    <a:blip r:embed="rId20">
                       <a:extLst>
                         <a:ext uri="{28A0092B-C50C-407E-A947-70E740481C1C}">
                           <a14:useLocalDpi xmlns:a14="http://schemas.microsoft.com/office/drawing/2010/main" val="0"/>
@@ -14955,15 +16418,15 @@
           <w:rFonts w:ascii="Times New Roman" w:hAnsi="Times New Roman"/>
           <w:szCs w:val="26"/>
         </w:rPr>
-        <w:t>Ở kernel “Box blur”, g</w:t>
-      </w:r>
-      <w:proofErr w:type="spellStart"/>
-      <w:r>
-        <w:rPr>
-          <w:rFonts w:ascii="Times New Roman" w:hAnsi="Times New Roman"/>
-          <w:szCs w:val="26"/>
-        </w:rPr>
-        <w:t>iá</w:t>
+        <w:t xml:space="preserve">Ở kernel “Box blur”, </w:t>
+      </w:r>
+      <w:proofErr w:type="spellStart"/>
+      <w:r>
+        <w:rPr>
+          <w:rFonts w:ascii="Times New Roman" w:hAnsi="Times New Roman"/>
+          <w:szCs w:val="26"/>
+        </w:rPr>
+        <w:t>giá</w:t>
       </w:r>
       <w:proofErr w:type="spellEnd"/>
       <w:r>
@@ -16841,7 +18304,7 @@
                     <pic:cNvPicPr/>
                   </pic:nvPicPr>
                   <pic:blipFill>
-                    <a:blip r:embed="rId18">
+                    <a:blip r:embed="rId21">
                       <a:extLst>
                         <a:ext uri="{28A0092B-C50C-407E-A947-70E740481C1C}">
                           <a14:useLocalDpi xmlns:a14="http://schemas.microsoft.com/office/drawing/2010/main" val="0"/>
@@ -16929,6 +18392,7 @@
           <w:iCs/>
           <w:szCs w:val="26"/>
         </w:rPr>
+        <w:lastRenderedPageBreak/>
         <w:t xml:space="preserve">Kernel </w:t>
       </w:r>
       <w:proofErr w:type="spellStart"/>
@@ -17055,7 +18519,7 @@
                     <pic:cNvPicPr/>
                   </pic:nvPicPr>
                   <pic:blipFill>
-                    <a:blip r:embed="rId19">
+                    <a:blip r:embed="rId22">
                       <a:extLst>
                         <a:ext uri="{28A0092B-C50C-407E-A947-70E740481C1C}">
                           <a14:useLocalDpi xmlns:a14="http://schemas.microsoft.com/office/drawing/2010/main" val="0"/>
@@ -18202,7 +19666,6 @@
           <w:rFonts w:ascii="Times New Roman" w:hAnsi="Times New Roman"/>
           <w:szCs w:val="26"/>
         </w:rPr>
-        <w:lastRenderedPageBreak/>
         <w:t>quả</w:t>
       </w:r>
       <w:proofErr w:type="spellEnd"/>
@@ -20345,6 +21808,7 @@
           <w:rFonts w:ascii="Times New Roman" w:hAnsi="Times New Roman"/>
           <w:szCs w:val="26"/>
         </w:rPr>
+        <w:lastRenderedPageBreak/>
         <w:t>thực</w:t>
       </w:r>
       <w:proofErr w:type="spellEnd"/>
@@ -23044,7 +24508,7 @@
       </w:r>
     </w:p>
     <w:sectPr>
-      <w:footerReference w:type="default" r:id="rId20"/>
+      <w:footerReference w:type="default" r:id="rId23"/>
       <w:pgSz w:w="12240" w:h="15840"/>
       <w:pgMar w:top="1440" w:right="1440" w:bottom="1440" w:left="1440" w:header="720" w:footer="720" w:gutter="0"/>
       <w:pgNumType w:start="1"/>

</xml_diff>